<commit_message>
Angular related naming convention
</commit_message>
<xml_diff>
--- a/Angular/Angular Note/Angular Note.docx
+++ b/Angular/Angular Note/Angular Note.docx
@@ -1034,17 +1034,7 @@
           <w:sz w:val="28"/>
           <w:szCs w:val="28"/>
         </w:rPr>
-        <w:t>;</w:t>
-      </w:r>
-      <w:r>
-        <w:rPr>
-          <w:rStyle w:val="pun"/>
-          <w:rFonts w:ascii="Consolas" w:hAnsi="Consolas"/>
-          <w:color w:val="666600"/>
-          <w:sz w:val="28"/>
-          <w:szCs w:val="28"/>
-        </w:rPr>
-        <w:t xml:space="preserve">  //if one word</w:t>
+        <w:t>;  //if one word</w:t>
       </w:r>
     </w:p>
     <w:p>
@@ -1212,17 +1202,7 @@
           <w:sz w:val="28"/>
           <w:szCs w:val="28"/>
         </w:rPr>
-        <w:t>;</w:t>
-      </w:r>
-      <w:r>
-        <w:rPr>
-          <w:rStyle w:val="pun"/>
-          <w:rFonts w:ascii="Consolas" w:hAnsi="Consolas"/>
-          <w:color w:val="666600"/>
-          <w:sz w:val="28"/>
-          <w:szCs w:val="28"/>
-        </w:rPr>
-        <w:t xml:space="preserve"> // if more than one word</w:t>
+        <w:t>; // if more than one word</w:t>
       </w:r>
     </w:p>
     <w:p>
@@ -5837,6 +5817,1085 @@
         <w:t> file names in all servers despite their case-sensitive support.</w:t>
       </w:r>
     </w:p>
+    <w:p>
+      <w:pPr>
+        <w:rPr>
+          <w:sz w:val="28"/>
+          <w:szCs w:val="28"/>
+        </w:rPr>
+      </w:pPr>
+    </w:p>
+    <w:p>
+      <w:pPr>
+        <w:rPr>
+          <w:sz w:val="28"/>
+          <w:szCs w:val="28"/>
+        </w:rPr>
+      </w:pPr>
+    </w:p>
+    <w:tbl>
+      <w:tblPr>
+        <w:tblStyle w:val="TableGrid"/>
+        <w:tblW w:w="0" w:type="auto"/>
+        <w:tblLook w:val="04A0" w:firstRow="1" w:lastRow="0" w:firstColumn="1" w:lastColumn="0" w:noHBand="0" w:noVBand="1"/>
+      </w:tblPr>
+      <w:tblGrid>
+        <w:gridCol w:w="3116"/>
+        <w:gridCol w:w="3117"/>
+        <w:gridCol w:w="3117"/>
+      </w:tblGrid>
+      <w:tr>
+        <w:tc>
+          <w:tcPr>
+            <w:tcW w:w="3116" w:type="dxa"/>
+          </w:tcPr>
+          <w:p>
+            <w:pPr>
+              <w:rPr>
+                <w:sz w:val="28"/>
+                <w:szCs w:val="28"/>
+              </w:rPr>
+            </w:pPr>
+            <w:r>
+              <w:rPr>
+                <w:sz w:val="28"/>
+                <w:szCs w:val="28"/>
+              </w:rPr>
+              <w:t>TYPE</w:t>
+            </w:r>
+            <w:r>
+              <w:rPr>
+                <w:sz w:val="28"/>
+                <w:szCs w:val="28"/>
+              </w:rPr>
+              <w:tab/>
+            </w:r>
+          </w:p>
+        </w:tc>
+        <w:tc>
+          <w:tcPr>
+            <w:tcW w:w="3117" w:type="dxa"/>
+          </w:tcPr>
+          <w:p>
+            <w:pPr>
+              <w:rPr>
+                <w:sz w:val="28"/>
+                <w:szCs w:val="28"/>
+              </w:rPr>
+            </w:pPr>
+            <w:r>
+              <w:rPr>
+                <w:sz w:val="28"/>
+                <w:szCs w:val="28"/>
+              </w:rPr>
+              <w:t>CONVENTION</w:t>
+            </w:r>
+            <w:r>
+              <w:rPr>
+                <w:sz w:val="28"/>
+                <w:szCs w:val="28"/>
+              </w:rPr>
+              <w:tab/>
+            </w:r>
+          </w:p>
+        </w:tc>
+        <w:tc>
+          <w:tcPr>
+            <w:tcW w:w="3117" w:type="dxa"/>
+          </w:tcPr>
+          <w:p>
+            <w:pPr>
+              <w:rPr>
+                <w:sz w:val="28"/>
+                <w:szCs w:val="28"/>
+              </w:rPr>
+            </w:pPr>
+            <w:r>
+              <w:rPr>
+                <w:sz w:val="28"/>
+                <w:szCs w:val="28"/>
+              </w:rPr>
+              <w:t>EXAMPLE</w:t>
+            </w:r>
+          </w:p>
+        </w:tc>
+      </w:tr>
+      <w:tr>
+        <w:tc>
+          <w:tcPr>
+            <w:tcW w:w="3116" w:type="dxa"/>
+          </w:tcPr>
+          <w:p>
+            <w:pPr>
+              <w:rPr>
+                <w:sz w:val="28"/>
+                <w:szCs w:val="28"/>
+              </w:rPr>
+            </w:pPr>
+          </w:p>
+        </w:tc>
+        <w:tc>
+          <w:tcPr>
+            <w:tcW w:w="3117" w:type="dxa"/>
+          </w:tcPr>
+          <w:p>
+            <w:pPr>
+              <w:rPr>
+                <w:sz w:val="28"/>
+                <w:szCs w:val="28"/>
+              </w:rPr>
+            </w:pPr>
+          </w:p>
+        </w:tc>
+        <w:tc>
+          <w:tcPr>
+            <w:tcW w:w="3117" w:type="dxa"/>
+          </w:tcPr>
+          <w:p>
+            <w:pPr>
+              <w:rPr>
+                <w:sz w:val="28"/>
+                <w:szCs w:val="28"/>
+              </w:rPr>
+            </w:pPr>
+          </w:p>
+        </w:tc>
+      </w:tr>
+      <w:tr>
+        <w:tc>
+          <w:tcPr>
+            <w:tcW w:w="3116" w:type="dxa"/>
+          </w:tcPr>
+          <w:p>
+            <w:pPr>
+              <w:rPr>
+                <w:sz w:val="28"/>
+                <w:szCs w:val="28"/>
+              </w:rPr>
+            </w:pPr>
+            <w:r>
+              <w:rPr>
+                <w:sz w:val="28"/>
+                <w:szCs w:val="28"/>
+              </w:rPr>
+              <w:t>App Module</w:t>
+            </w:r>
+          </w:p>
+        </w:tc>
+        <w:tc>
+          <w:tcPr>
+            <w:tcW w:w="3117" w:type="dxa"/>
+          </w:tcPr>
+          <w:p>
+            <w:pPr>
+              <w:rPr>
+                <w:sz w:val="28"/>
+                <w:szCs w:val="28"/>
+              </w:rPr>
+            </w:pPr>
+            <w:proofErr w:type="spellStart"/>
+            <w:r>
+              <w:rPr>
+                <w:sz w:val="28"/>
+                <w:szCs w:val="28"/>
+              </w:rPr>
+              <w:t>UpperCamel</w:t>
+            </w:r>
+            <w:proofErr w:type="spellEnd"/>
+          </w:p>
+        </w:tc>
+        <w:tc>
+          <w:tcPr>
+            <w:tcW w:w="3117" w:type="dxa"/>
+          </w:tcPr>
+          <w:p>
+            <w:pPr>
+              <w:rPr>
+                <w:sz w:val="28"/>
+                <w:szCs w:val="28"/>
+              </w:rPr>
+            </w:pPr>
+            <w:proofErr w:type="spellStart"/>
+            <w:r>
+              <w:rPr>
+                <w:sz w:val="28"/>
+                <w:szCs w:val="28"/>
+              </w:rPr>
+              <w:t>MyApp</w:t>
+            </w:r>
+            <w:proofErr w:type="spellEnd"/>
+          </w:p>
+        </w:tc>
+      </w:tr>
+      <w:tr>
+        <w:tc>
+          <w:tcPr>
+            <w:tcW w:w="3116" w:type="dxa"/>
+          </w:tcPr>
+          <w:p>
+            <w:pPr>
+              <w:rPr>
+                <w:sz w:val="28"/>
+                <w:szCs w:val="28"/>
+              </w:rPr>
+            </w:pPr>
+            <w:r>
+              <w:rPr>
+                <w:sz w:val="28"/>
+                <w:szCs w:val="28"/>
+              </w:rPr>
+              <w:t>Controller</w:t>
+            </w:r>
+            <w:r>
+              <w:rPr>
+                <w:sz w:val="28"/>
+                <w:szCs w:val="28"/>
+              </w:rPr>
+              <w:tab/>
+            </w:r>
+          </w:p>
+        </w:tc>
+        <w:tc>
+          <w:tcPr>
+            <w:tcW w:w="3117" w:type="dxa"/>
+          </w:tcPr>
+          <w:p>
+            <w:pPr>
+              <w:rPr>
+                <w:sz w:val="28"/>
+                <w:szCs w:val="28"/>
+              </w:rPr>
+            </w:pPr>
+            <w:proofErr w:type="spellStart"/>
+            <w:r>
+              <w:rPr>
+                <w:sz w:val="28"/>
+                <w:szCs w:val="28"/>
+              </w:rPr>
+              <w:t>UpperCamel</w:t>
+            </w:r>
+            <w:proofErr w:type="spellEnd"/>
+          </w:p>
+        </w:tc>
+        <w:tc>
+          <w:tcPr>
+            <w:tcW w:w="3117" w:type="dxa"/>
+          </w:tcPr>
+          <w:p>
+            <w:pPr>
+              <w:rPr>
+                <w:sz w:val="28"/>
+                <w:szCs w:val="28"/>
+              </w:rPr>
+            </w:pPr>
+            <w:proofErr w:type="spellStart"/>
+            <w:r>
+              <w:rPr>
+                <w:sz w:val="28"/>
+                <w:szCs w:val="28"/>
+              </w:rPr>
+              <w:t>SomeController</w:t>
+            </w:r>
+            <w:proofErr w:type="spellEnd"/>
+          </w:p>
+        </w:tc>
+      </w:tr>
+      <w:tr>
+        <w:tc>
+          <w:tcPr>
+            <w:tcW w:w="3116" w:type="dxa"/>
+          </w:tcPr>
+          <w:p>
+            <w:pPr>
+              <w:rPr>
+                <w:sz w:val="28"/>
+                <w:szCs w:val="28"/>
+              </w:rPr>
+            </w:pPr>
+            <w:r>
+              <w:rPr>
+                <w:sz w:val="28"/>
+                <w:szCs w:val="28"/>
+              </w:rPr>
+              <w:t>Service</w:t>
+            </w:r>
+            <w:r>
+              <w:rPr>
+                <w:sz w:val="28"/>
+                <w:szCs w:val="28"/>
+              </w:rPr>
+              <w:t xml:space="preserve"> </w:t>
+            </w:r>
+          </w:p>
+        </w:tc>
+        <w:tc>
+          <w:tcPr>
+            <w:tcW w:w="3117" w:type="dxa"/>
+          </w:tcPr>
+          <w:p>
+            <w:pPr>
+              <w:rPr>
+                <w:sz w:val="28"/>
+                <w:szCs w:val="28"/>
+              </w:rPr>
+            </w:pPr>
+            <w:proofErr w:type="spellStart"/>
+            <w:r>
+              <w:rPr>
+                <w:sz w:val="28"/>
+                <w:szCs w:val="28"/>
+              </w:rPr>
+              <w:t>UpperCamel</w:t>
+            </w:r>
+            <w:proofErr w:type="spellEnd"/>
+          </w:p>
+        </w:tc>
+        <w:tc>
+          <w:tcPr>
+            <w:tcW w:w="3117" w:type="dxa"/>
+          </w:tcPr>
+          <w:p>
+            <w:pPr>
+              <w:rPr>
+                <w:sz w:val="28"/>
+                <w:szCs w:val="28"/>
+              </w:rPr>
+            </w:pPr>
+            <w:proofErr w:type="spellStart"/>
+            <w:r>
+              <w:rPr>
+                <w:sz w:val="28"/>
+                <w:szCs w:val="28"/>
+              </w:rPr>
+              <w:t>SomeDataService</w:t>
+            </w:r>
+            <w:proofErr w:type="spellEnd"/>
+          </w:p>
+        </w:tc>
+      </w:tr>
+      <w:tr>
+        <w:tc>
+          <w:tcPr>
+            <w:tcW w:w="3116" w:type="dxa"/>
+          </w:tcPr>
+          <w:p>
+            <w:pPr>
+              <w:rPr>
+                <w:sz w:val="28"/>
+                <w:szCs w:val="28"/>
+              </w:rPr>
+            </w:pPr>
+            <w:r>
+              <w:rPr>
+                <w:sz w:val="28"/>
+                <w:szCs w:val="28"/>
+              </w:rPr>
+              <w:t>Factory</w:t>
+            </w:r>
+            <w:r>
+              <w:rPr>
+                <w:sz w:val="28"/>
+                <w:szCs w:val="28"/>
+              </w:rPr>
+              <w:t xml:space="preserve"> </w:t>
+            </w:r>
+          </w:p>
+        </w:tc>
+        <w:tc>
+          <w:tcPr>
+            <w:tcW w:w="3117" w:type="dxa"/>
+          </w:tcPr>
+          <w:p>
+            <w:pPr>
+              <w:rPr>
+                <w:sz w:val="28"/>
+                <w:szCs w:val="28"/>
+              </w:rPr>
+            </w:pPr>
+            <w:proofErr w:type="spellStart"/>
+            <w:r>
+              <w:rPr>
+                <w:sz w:val="28"/>
+                <w:szCs w:val="28"/>
+              </w:rPr>
+              <w:t>UpperCamel</w:t>
+            </w:r>
+            <w:proofErr w:type="spellEnd"/>
+          </w:p>
+        </w:tc>
+        <w:tc>
+          <w:tcPr>
+            <w:tcW w:w="3117" w:type="dxa"/>
+          </w:tcPr>
+          <w:p>
+            <w:pPr>
+              <w:rPr>
+                <w:sz w:val="28"/>
+                <w:szCs w:val="28"/>
+              </w:rPr>
+            </w:pPr>
+            <w:proofErr w:type="spellStart"/>
+            <w:r>
+              <w:rPr>
+                <w:sz w:val="28"/>
+                <w:szCs w:val="28"/>
+              </w:rPr>
+              <w:t>SomeFactory</w:t>
+            </w:r>
+            <w:proofErr w:type="spellEnd"/>
+          </w:p>
+        </w:tc>
+      </w:tr>
+      <w:tr>
+        <w:tc>
+          <w:tcPr>
+            <w:tcW w:w="3116" w:type="dxa"/>
+          </w:tcPr>
+          <w:p>
+            <w:pPr>
+              <w:rPr>
+                <w:sz w:val="28"/>
+                <w:szCs w:val="28"/>
+              </w:rPr>
+            </w:pPr>
+            <w:r>
+              <w:rPr>
+                <w:sz w:val="28"/>
+                <w:szCs w:val="28"/>
+              </w:rPr>
+              <w:t>Directive</w:t>
+            </w:r>
+            <w:r>
+              <w:rPr>
+                <w:sz w:val="28"/>
+                <w:szCs w:val="28"/>
+              </w:rPr>
+              <w:tab/>
+            </w:r>
+          </w:p>
+        </w:tc>
+        <w:tc>
+          <w:tcPr>
+            <w:tcW w:w="3117" w:type="dxa"/>
+          </w:tcPr>
+          <w:p>
+            <w:pPr>
+              <w:rPr>
+                <w:sz w:val="28"/>
+                <w:szCs w:val="28"/>
+              </w:rPr>
+            </w:pPr>
+            <w:proofErr w:type="spellStart"/>
+            <w:r>
+              <w:rPr>
+                <w:sz w:val="28"/>
+                <w:szCs w:val="28"/>
+              </w:rPr>
+              <w:t>lowerCamel</w:t>
+            </w:r>
+            <w:proofErr w:type="spellEnd"/>
+            <w:r>
+              <w:rPr>
+                <w:sz w:val="28"/>
+                <w:szCs w:val="28"/>
+              </w:rPr>
+              <w:tab/>
+            </w:r>
+          </w:p>
+        </w:tc>
+        <w:tc>
+          <w:tcPr>
+            <w:tcW w:w="3117" w:type="dxa"/>
+          </w:tcPr>
+          <w:p>
+            <w:pPr>
+              <w:rPr>
+                <w:sz w:val="28"/>
+                <w:szCs w:val="28"/>
+              </w:rPr>
+            </w:pPr>
+            <w:proofErr w:type="spellStart"/>
+            <w:r>
+              <w:rPr>
+                <w:sz w:val="28"/>
+                <w:szCs w:val="28"/>
+              </w:rPr>
+              <w:t>someDirective</w:t>
+            </w:r>
+            <w:proofErr w:type="spellEnd"/>
+          </w:p>
+        </w:tc>
+      </w:tr>
+      <w:tr>
+        <w:tc>
+          <w:tcPr>
+            <w:tcW w:w="3116" w:type="dxa"/>
+          </w:tcPr>
+          <w:p>
+            <w:pPr>
+              <w:rPr>
+                <w:sz w:val="28"/>
+                <w:szCs w:val="28"/>
+              </w:rPr>
+            </w:pPr>
+            <w:r>
+              <w:rPr>
+                <w:sz w:val="28"/>
+                <w:szCs w:val="28"/>
+              </w:rPr>
+              <w:t>Filter</w:t>
+            </w:r>
+            <w:r>
+              <w:rPr>
+                <w:sz w:val="28"/>
+                <w:szCs w:val="28"/>
+              </w:rPr>
+              <w:tab/>
+            </w:r>
+          </w:p>
+        </w:tc>
+        <w:tc>
+          <w:tcPr>
+            <w:tcW w:w="3117" w:type="dxa"/>
+          </w:tcPr>
+          <w:p>
+            <w:pPr>
+              <w:rPr>
+                <w:sz w:val="28"/>
+                <w:szCs w:val="28"/>
+              </w:rPr>
+            </w:pPr>
+            <w:proofErr w:type="spellStart"/>
+            <w:r>
+              <w:rPr>
+                <w:sz w:val="28"/>
+                <w:szCs w:val="28"/>
+              </w:rPr>
+              <w:t>lowerCamel</w:t>
+            </w:r>
+            <w:proofErr w:type="spellEnd"/>
+            <w:r>
+              <w:rPr>
+                <w:sz w:val="28"/>
+                <w:szCs w:val="28"/>
+              </w:rPr>
+              <w:tab/>
+            </w:r>
+          </w:p>
+        </w:tc>
+        <w:tc>
+          <w:tcPr>
+            <w:tcW w:w="3117" w:type="dxa"/>
+          </w:tcPr>
+          <w:p>
+            <w:pPr>
+              <w:rPr>
+                <w:sz w:val="28"/>
+                <w:szCs w:val="28"/>
+              </w:rPr>
+            </w:pPr>
+            <w:proofErr w:type="spellStart"/>
+            <w:r>
+              <w:rPr>
+                <w:sz w:val="28"/>
+                <w:szCs w:val="28"/>
+              </w:rPr>
+              <w:t>someFilter</w:t>
+            </w:r>
+            <w:proofErr w:type="spellEnd"/>
+          </w:p>
+        </w:tc>
+      </w:tr>
+      <w:tr>
+        <w:tc>
+          <w:tcPr>
+            <w:tcW w:w="3116" w:type="dxa"/>
+          </w:tcPr>
+          <w:p>
+            <w:pPr>
+              <w:rPr>
+                <w:sz w:val="28"/>
+                <w:szCs w:val="28"/>
+              </w:rPr>
+            </w:pPr>
+            <w:r>
+              <w:rPr>
+                <w:sz w:val="28"/>
+                <w:szCs w:val="28"/>
+              </w:rPr>
+              <w:t>Class</w:t>
+            </w:r>
+            <w:r>
+              <w:rPr>
+                <w:sz w:val="28"/>
+                <w:szCs w:val="28"/>
+              </w:rPr>
+              <w:tab/>
+            </w:r>
+          </w:p>
+        </w:tc>
+        <w:tc>
+          <w:tcPr>
+            <w:tcW w:w="3117" w:type="dxa"/>
+          </w:tcPr>
+          <w:p>
+            <w:pPr>
+              <w:rPr>
+                <w:sz w:val="28"/>
+                <w:szCs w:val="28"/>
+              </w:rPr>
+            </w:pPr>
+            <w:proofErr w:type="spellStart"/>
+            <w:r>
+              <w:rPr>
+                <w:sz w:val="28"/>
+                <w:szCs w:val="28"/>
+              </w:rPr>
+              <w:t>lowerCamel</w:t>
+            </w:r>
+            <w:proofErr w:type="spellEnd"/>
+            <w:r>
+              <w:rPr>
+                <w:sz w:val="28"/>
+                <w:szCs w:val="28"/>
+              </w:rPr>
+              <w:tab/>
+            </w:r>
+          </w:p>
+        </w:tc>
+        <w:tc>
+          <w:tcPr>
+            <w:tcW w:w="3117" w:type="dxa"/>
+          </w:tcPr>
+          <w:p>
+            <w:pPr>
+              <w:rPr>
+                <w:sz w:val="28"/>
+                <w:szCs w:val="28"/>
+              </w:rPr>
+            </w:pPr>
+            <w:r>
+              <w:rPr>
+                <w:sz w:val="28"/>
+                <w:szCs w:val="28"/>
+              </w:rPr>
+              <w:t xml:space="preserve">function </w:t>
+            </w:r>
+            <w:proofErr w:type="spellStart"/>
+            <w:r>
+              <w:rPr>
+                <w:sz w:val="28"/>
+                <w:szCs w:val="28"/>
+              </w:rPr>
+              <w:t>SomeClassName</w:t>
+            </w:r>
+            <w:proofErr w:type="spellEnd"/>
+            <w:r>
+              <w:rPr>
+                <w:sz w:val="28"/>
+                <w:szCs w:val="28"/>
+              </w:rPr>
+              <w:t xml:space="preserve"> </w:t>
+            </w:r>
+            <w:proofErr w:type="gramStart"/>
+            <w:r>
+              <w:rPr>
+                <w:sz w:val="28"/>
+                <w:szCs w:val="28"/>
+              </w:rPr>
+              <w:t>(){</w:t>
+            </w:r>
+            <w:proofErr w:type="gramEnd"/>
+            <w:r>
+              <w:rPr>
+                <w:sz w:val="28"/>
+                <w:szCs w:val="28"/>
+              </w:rPr>
+              <w:t>};</w:t>
+            </w:r>
+          </w:p>
+        </w:tc>
+      </w:tr>
+      <w:tr>
+        <w:tc>
+          <w:tcPr>
+            <w:tcW w:w="3116" w:type="dxa"/>
+          </w:tcPr>
+          <w:p>
+            <w:pPr>
+              <w:rPr>
+                <w:sz w:val="28"/>
+                <w:szCs w:val="28"/>
+              </w:rPr>
+            </w:pPr>
+            <w:r>
+              <w:rPr>
+                <w:sz w:val="28"/>
+                <w:szCs w:val="28"/>
+              </w:rPr>
+              <w:lastRenderedPageBreak/>
+              <w:t>Function</w:t>
+            </w:r>
+            <w:r>
+              <w:rPr>
+                <w:sz w:val="28"/>
+                <w:szCs w:val="28"/>
+              </w:rPr>
+              <w:tab/>
+            </w:r>
+          </w:p>
+        </w:tc>
+        <w:tc>
+          <w:tcPr>
+            <w:tcW w:w="3117" w:type="dxa"/>
+          </w:tcPr>
+          <w:p>
+            <w:pPr>
+              <w:rPr>
+                <w:sz w:val="28"/>
+                <w:szCs w:val="28"/>
+              </w:rPr>
+            </w:pPr>
+            <w:proofErr w:type="spellStart"/>
+            <w:r>
+              <w:rPr>
+                <w:sz w:val="28"/>
+                <w:szCs w:val="28"/>
+              </w:rPr>
+              <w:t>lowerCamel</w:t>
+            </w:r>
+            <w:proofErr w:type="spellEnd"/>
+            <w:r>
+              <w:rPr>
+                <w:sz w:val="28"/>
+                <w:szCs w:val="28"/>
+              </w:rPr>
+              <w:tab/>
+            </w:r>
+          </w:p>
+        </w:tc>
+        <w:tc>
+          <w:tcPr>
+            <w:tcW w:w="3117" w:type="dxa"/>
+          </w:tcPr>
+          <w:p>
+            <w:pPr>
+              <w:rPr>
+                <w:sz w:val="28"/>
+                <w:szCs w:val="28"/>
+              </w:rPr>
+            </w:pPr>
+            <w:r>
+              <w:rPr>
+                <w:sz w:val="28"/>
+                <w:szCs w:val="28"/>
+              </w:rPr>
+              <w:t xml:space="preserve">function </w:t>
+            </w:r>
+            <w:proofErr w:type="spellStart"/>
+            <w:r>
+              <w:rPr>
+                <w:sz w:val="28"/>
+                <w:szCs w:val="28"/>
+              </w:rPr>
+              <w:t>SomeClassName</w:t>
+            </w:r>
+            <w:proofErr w:type="spellEnd"/>
+            <w:r>
+              <w:rPr>
+                <w:sz w:val="28"/>
+                <w:szCs w:val="28"/>
+              </w:rPr>
+              <w:t xml:space="preserve"> </w:t>
+            </w:r>
+            <w:proofErr w:type="gramStart"/>
+            <w:r>
+              <w:rPr>
+                <w:sz w:val="28"/>
+                <w:szCs w:val="28"/>
+              </w:rPr>
+              <w:t>(){</w:t>
+            </w:r>
+            <w:proofErr w:type="gramEnd"/>
+            <w:r>
+              <w:rPr>
+                <w:sz w:val="28"/>
+                <w:szCs w:val="28"/>
+              </w:rPr>
+              <w:t>};</w:t>
+            </w:r>
+          </w:p>
+        </w:tc>
+      </w:tr>
+      <w:tr>
+        <w:tc>
+          <w:tcPr>
+            <w:tcW w:w="3116" w:type="dxa"/>
+          </w:tcPr>
+          <w:p>
+            <w:pPr>
+              <w:rPr>
+                <w:sz w:val="28"/>
+                <w:szCs w:val="28"/>
+              </w:rPr>
+            </w:pPr>
+            <w:r>
+              <w:rPr>
+                <w:sz w:val="28"/>
+                <w:szCs w:val="28"/>
+              </w:rPr>
+              <w:t>$scope Member</w:t>
+            </w:r>
+          </w:p>
+        </w:tc>
+        <w:tc>
+          <w:tcPr>
+            <w:tcW w:w="3117" w:type="dxa"/>
+          </w:tcPr>
+          <w:p>
+            <w:pPr>
+              <w:rPr>
+                <w:sz w:val="28"/>
+                <w:szCs w:val="28"/>
+              </w:rPr>
+            </w:pPr>
+            <w:proofErr w:type="spellStart"/>
+            <w:r>
+              <w:rPr>
+                <w:sz w:val="28"/>
+                <w:szCs w:val="28"/>
+              </w:rPr>
+              <w:t>lowerCamel</w:t>
+            </w:r>
+            <w:proofErr w:type="spellEnd"/>
+            <w:r>
+              <w:rPr>
+                <w:sz w:val="28"/>
+                <w:szCs w:val="28"/>
+              </w:rPr>
+              <w:tab/>
+            </w:r>
+          </w:p>
+        </w:tc>
+        <w:tc>
+          <w:tcPr>
+            <w:tcW w:w="3117" w:type="dxa"/>
+          </w:tcPr>
+          <w:p>
+            <w:pPr>
+              <w:rPr>
+                <w:sz w:val="28"/>
+                <w:szCs w:val="28"/>
+              </w:rPr>
+            </w:pPr>
+            <w:r>
+              <w:rPr>
+                <w:sz w:val="28"/>
+                <w:szCs w:val="28"/>
+              </w:rPr>
+              <w:t xml:space="preserve">function </w:t>
+            </w:r>
+            <w:proofErr w:type="spellStart"/>
+            <w:r>
+              <w:rPr>
+                <w:sz w:val="28"/>
+                <w:szCs w:val="28"/>
+              </w:rPr>
+              <w:t>SomeClassName</w:t>
+            </w:r>
+            <w:proofErr w:type="spellEnd"/>
+            <w:r>
+              <w:rPr>
+                <w:sz w:val="28"/>
+                <w:szCs w:val="28"/>
+              </w:rPr>
+              <w:t xml:space="preserve"> </w:t>
+            </w:r>
+            <w:proofErr w:type="gramStart"/>
+            <w:r>
+              <w:rPr>
+                <w:sz w:val="28"/>
+                <w:szCs w:val="28"/>
+              </w:rPr>
+              <w:t>(){</w:t>
+            </w:r>
+            <w:proofErr w:type="gramEnd"/>
+            <w:r>
+              <w:rPr>
+                <w:sz w:val="28"/>
+                <w:szCs w:val="28"/>
+              </w:rPr>
+              <w:t>};</w:t>
+            </w:r>
+          </w:p>
+        </w:tc>
+      </w:tr>
+      <w:tr>
+        <w:tc>
+          <w:tcPr>
+            <w:tcW w:w="3116" w:type="dxa"/>
+          </w:tcPr>
+          <w:p>
+            <w:pPr>
+              <w:rPr>
+                <w:sz w:val="28"/>
+                <w:szCs w:val="28"/>
+              </w:rPr>
+            </w:pPr>
+            <w:r>
+              <w:rPr>
+                <w:sz w:val="28"/>
+                <w:szCs w:val="28"/>
+              </w:rPr>
+              <w:t>Constant</w:t>
+            </w:r>
+            <w:r>
+              <w:rPr>
+                <w:sz w:val="28"/>
+                <w:szCs w:val="28"/>
+              </w:rPr>
+              <w:tab/>
+            </w:r>
+          </w:p>
+        </w:tc>
+        <w:tc>
+          <w:tcPr>
+            <w:tcW w:w="3117" w:type="dxa"/>
+          </w:tcPr>
+          <w:p>
+            <w:pPr>
+              <w:rPr>
+                <w:sz w:val="28"/>
+                <w:szCs w:val="28"/>
+              </w:rPr>
+            </w:pPr>
+            <w:r>
+              <w:rPr>
+                <w:sz w:val="28"/>
+                <w:szCs w:val="28"/>
+              </w:rPr>
+              <w:t>ALL_CAPS</w:t>
+            </w:r>
+            <w:r>
+              <w:rPr>
+                <w:sz w:val="28"/>
+                <w:szCs w:val="28"/>
+              </w:rPr>
+              <w:tab/>
+            </w:r>
+          </w:p>
+        </w:tc>
+        <w:tc>
+          <w:tcPr>
+            <w:tcW w:w="3117" w:type="dxa"/>
+          </w:tcPr>
+          <w:p>
+            <w:pPr>
+              <w:rPr>
+                <w:sz w:val="28"/>
+                <w:szCs w:val="28"/>
+              </w:rPr>
+            </w:pPr>
+            <w:r>
+              <w:rPr>
+                <w:sz w:val="28"/>
+                <w:szCs w:val="28"/>
+              </w:rPr>
+              <w:t>var STATIC_URL = ""https://google.com";</w:t>
+            </w:r>
+          </w:p>
+        </w:tc>
+      </w:tr>
+      <w:tr>
+        <w:tc>
+          <w:tcPr>
+            <w:tcW w:w="3116" w:type="dxa"/>
+          </w:tcPr>
+          <w:p>
+            <w:pPr>
+              <w:rPr>
+                <w:sz w:val="28"/>
+                <w:szCs w:val="28"/>
+              </w:rPr>
+            </w:pPr>
+            <w:r>
+              <w:rPr>
+                <w:sz w:val="28"/>
+                <w:szCs w:val="28"/>
+              </w:rPr>
+              <w:t>Function Arguments</w:t>
+            </w:r>
+          </w:p>
+        </w:tc>
+        <w:tc>
+          <w:tcPr>
+            <w:tcW w:w="3117" w:type="dxa"/>
+          </w:tcPr>
+          <w:p>
+            <w:pPr>
+              <w:rPr>
+                <w:sz w:val="28"/>
+                <w:szCs w:val="28"/>
+              </w:rPr>
+            </w:pPr>
+            <w:r>
+              <w:rPr>
+                <w:sz w:val="28"/>
+                <w:szCs w:val="28"/>
+              </w:rPr>
+              <w:t>_</w:t>
+            </w:r>
+            <w:proofErr w:type="spellStart"/>
+            <w:r>
+              <w:rPr>
+                <w:sz w:val="28"/>
+                <w:szCs w:val="28"/>
+              </w:rPr>
+              <w:t>lowerCamel</w:t>
+            </w:r>
+            <w:proofErr w:type="spellEnd"/>
+            <w:r>
+              <w:rPr>
+                <w:sz w:val="28"/>
+                <w:szCs w:val="28"/>
+              </w:rPr>
+              <w:tab/>
+            </w:r>
+          </w:p>
+        </w:tc>
+        <w:tc>
+          <w:tcPr>
+            <w:tcW w:w="3117" w:type="dxa"/>
+          </w:tcPr>
+          <w:p>
+            <w:pPr>
+              <w:rPr>
+                <w:sz w:val="28"/>
+                <w:szCs w:val="28"/>
+              </w:rPr>
+            </w:pPr>
+            <w:proofErr w:type="spellStart"/>
+            <w:proofErr w:type="gramStart"/>
+            <w:r>
+              <w:rPr>
+                <w:sz w:val="28"/>
+                <w:szCs w:val="28"/>
+              </w:rPr>
+              <w:t>vm.setValue</w:t>
+            </w:r>
+            <w:proofErr w:type="spellEnd"/>
+            <w:proofErr w:type="gramEnd"/>
+            <w:r>
+              <w:rPr>
+                <w:sz w:val="28"/>
+                <w:szCs w:val="28"/>
+              </w:rPr>
+              <w:t xml:space="preserve"> = function( _value ){ value = _value; }</w:t>
+            </w:r>
+          </w:p>
+        </w:tc>
+      </w:tr>
+    </w:tbl>
     <w:p>
       <w:pPr>
         <w:rPr>
@@ -6463,6 +7522,25 @@
     <w:basedOn w:val="DefaultParagraphFont"/>
     <w:rsid w:val="004756EA"/>
   </w:style>
+  <w:style w:type="table" w:styleId="TableGrid">
+    <w:name w:val="Table Grid"/>
+    <w:basedOn w:val="TableNormal"/>
+    <w:uiPriority w:val="39"/>
+    <w:rsid w:val="00956671"/>
+    <w:pPr>
+      <w:spacing w:after="0" w:line="240" w:lineRule="auto"/>
+    </w:pPr>
+    <w:tblPr>
+      <w:tblBorders>
+        <w:top w:val="single" w:sz="4" w:space="0" w:color="auto"/>
+        <w:left w:val="single" w:sz="4" w:space="0" w:color="auto"/>
+        <w:bottom w:val="single" w:sz="4" w:space="0" w:color="auto"/>
+        <w:right w:val="single" w:sz="4" w:space="0" w:color="auto"/>
+        <w:insideH w:val="single" w:sz="4" w:space="0" w:color="auto"/>
+        <w:insideV w:val="single" w:sz="4" w:space="0" w:color="auto"/>
+      </w:tblBorders>
+    </w:tblPr>
+  </w:style>
 </w:styles>
 </file>
 

</xml_diff>